<commit_message>
productBacklog and SprintBacklog updated
</commit_message>
<xml_diff>
--- a/Backlogs/Product backlog.docx
+++ b/Backlogs/Product backlog.docx
@@ -24,7 +24,7 @@
         </w:trPr>
         <w:tc>
           <w:tcPr>
-            <w:tcW w:w="900" w:type="dxa"/>
+            <w:tcW w:w="823" w:type="dxa"/>
           </w:tcPr>
           <w:p>
             <w:pPr>
@@ -51,7 +51,7 @@
         </w:tc>
         <w:tc>
           <w:tcPr>
-            <w:tcW w:w="1350" w:type="dxa"/>
+            <w:tcW w:w="1165" w:type="dxa"/>
           </w:tcPr>
           <w:p>
             <w:pPr>
@@ -88,7 +88,7 @@
         </w:tc>
         <w:tc>
           <w:tcPr>
-            <w:tcW w:w="2681" w:type="dxa"/>
+            <w:tcW w:w="2384" w:type="dxa"/>
           </w:tcPr>
           <w:p>
             <w:pPr>
@@ -124,7 +124,7 @@
         </w:tc>
         <w:tc>
           <w:tcPr>
-            <w:tcW w:w="2719" w:type="dxa"/>
+            <w:tcW w:w="2318" w:type="dxa"/>
           </w:tcPr>
           <w:p>
             <w:pPr>
@@ -151,7 +151,7 @@
         </w:tc>
         <w:tc>
           <w:tcPr>
-            <w:tcW w:w="1170" w:type="dxa"/>
+            <w:tcW w:w="1707" w:type="dxa"/>
           </w:tcPr>
           <w:p>
             <w:pPr>
@@ -178,7 +178,7 @@
         </w:tc>
         <w:tc>
           <w:tcPr>
-            <w:tcW w:w="990" w:type="dxa"/>
+            <w:tcW w:w="1415" w:type="dxa"/>
           </w:tcPr>
           <w:p>
             <w:pPr>
@@ -204,7 +204,7 @@
         </w:tc>
         <w:tc>
           <w:tcPr>
-            <w:tcW w:w="1396" w:type="dxa"/>
+            <w:tcW w:w="1394" w:type="dxa"/>
           </w:tcPr>
           <w:p>
             <w:pPr>
@@ -236,7 +236,7 @@
         </w:trPr>
         <w:tc>
           <w:tcPr>
-            <w:tcW w:w="900" w:type="dxa"/>
+            <w:tcW w:w="823" w:type="dxa"/>
           </w:tcPr>
           <w:p>
             <w:pPr>
@@ -258,7 +258,7 @@
         </w:tc>
         <w:tc>
           <w:tcPr>
-            <w:tcW w:w="1350" w:type="dxa"/>
+            <w:tcW w:w="1165" w:type="dxa"/>
           </w:tcPr>
           <w:p>
             <w:pPr>
@@ -280,7 +280,7 @@
         </w:tc>
         <w:tc>
           <w:tcPr>
-            <w:tcW w:w="2681" w:type="dxa"/>
+            <w:tcW w:w="2384" w:type="dxa"/>
           </w:tcPr>
           <w:p>
             <w:pPr>
@@ -302,26 +302,24 @@
         </w:tc>
         <w:tc>
           <w:tcPr>
-            <w:tcW w:w="2719" w:type="dxa"/>
-          </w:tcPr>
-          <w:p>
-            <w:pPr>
-              <w:rPr>
-                <w:rFonts w:ascii="Times New Roman" w:hAnsi="Times New Roman" w:cs="Times New Roman"/>
-                <w:sz w:val="32"/>
-                <w:szCs w:val="32"/>
-              </w:rPr>
-            </w:pPr>
-            <w:proofErr w:type="spellStart"/>
-            <w:r>
-              <w:rPr>
-                <w:rFonts w:ascii="Times New Roman" w:hAnsi="Times New Roman" w:cs="Times New Roman"/>
-                <w:sz w:val="32"/>
-                <w:szCs w:val="32"/>
-              </w:rPr>
-              <w:t>i</w:t>
-            </w:r>
-            <w:proofErr w:type="spellEnd"/>
+            <w:tcW w:w="2318" w:type="dxa"/>
+          </w:tcPr>
+          <w:p>
+            <w:pPr>
+              <w:rPr>
+                <w:rFonts w:ascii="Times New Roman" w:hAnsi="Times New Roman" w:cs="Times New Roman"/>
+                <w:sz w:val="32"/>
+                <w:szCs w:val="32"/>
+              </w:rPr>
+            </w:pPr>
+            <w:r>
+              <w:rPr>
+                <w:rFonts w:ascii="Times New Roman" w:hAnsi="Times New Roman" w:cs="Times New Roman"/>
+                <w:sz w:val="32"/>
+                <w:szCs w:val="32"/>
+              </w:rPr>
+              <w:t>I</w:t>
+            </w:r>
             <w:r>
               <w:rPr>
                 <w:rFonts w:ascii="Times New Roman" w:hAnsi="Times New Roman" w:cs="Times New Roman"/>
@@ -358,7 +356,7 @@
         </w:tc>
         <w:tc>
           <w:tcPr>
-            <w:tcW w:w="1170" w:type="dxa"/>
+            <w:tcW w:w="1707" w:type="dxa"/>
           </w:tcPr>
           <w:p>
             <w:pPr>
@@ -385,7 +383,7 @@
         </w:tc>
         <w:tc>
           <w:tcPr>
-            <w:tcW w:w="990" w:type="dxa"/>
+            <w:tcW w:w="1415" w:type="dxa"/>
           </w:tcPr>
           <w:p>
             <w:pPr>
@@ -412,23 +410,23 @@
         </w:tc>
         <w:tc>
           <w:tcPr>
-            <w:tcW w:w="1396" w:type="dxa"/>
-          </w:tcPr>
-          <w:p>
-            <w:pPr>
-              <w:rPr>
-                <w:rFonts w:ascii="Times New Roman" w:hAnsi="Times New Roman" w:cs="Times New Roman"/>
-                <w:sz w:val="32"/>
-                <w:szCs w:val="32"/>
-              </w:rPr>
-            </w:pPr>
-            <w:r>
-              <w:rPr>
-                <w:rFonts w:ascii="Times New Roman" w:hAnsi="Times New Roman" w:cs="Times New Roman"/>
-                <w:sz w:val="32"/>
-                <w:szCs w:val="32"/>
-              </w:rPr>
-              <w:t>To be started</w:t>
+            <w:tcW w:w="1394" w:type="dxa"/>
+          </w:tcPr>
+          <w:p>
+            <w:pPr>
+              <w:rPr>
+                <w:rFonts w:ascii="Times New Roman" w:hAnsi="Times New Roman" w:cs="Times New Roman"/>
+                <w:sz w:val="32"/>
+                <w:szCs w:val="32"/>
+              </w:rPr>
+            </w:pPr>
+            <w:r>
+              <w:rPr>
+                <w:rFonts w:ascii="Times New Roman" w:hAnsi="Times New Roman" w:cs="Times New Roman"/>
+                <w:sz w:val="32"/>
+                <w:szCs w:val="32"/>
+              </w:rPr>
+              <w:t>In progress</w:t>
             </w:r>
           </w:p>
         </w:tc>
@@ -439,7 +437,7 @@
         </w:trPr>
         <w:tc>
           <w:tcPr>
-            <w:tcW w:w="900" w:type="dxa"/>
+            <w:tcW w:w="823" w:type="dxa"/>
           </w:tcPr>
           <w:p>
             <w:pPr>
@@ -461,7 +459,7 @@
         </w:tc>
         <w:tc>
           <w:tcPr>
-            <w:tcW w:w="1350" w:type="dxa"/>
+            <w:tcW w:w="1165" w:type="dxa"/>
           </w:tcPr>
           <w:p>
             <w:pPr>
@@ -483,7 +481,7 @@
         </w:tc>
         <w:tc>
           <w:tcPr>
-            <w:tcW w:w="2681" w:type="dxa"/>
+            <w:tcW w:w="2384" w:type="dxa"/>
           </w:tcPr>
           <w:p>
             <w:pPr>
@@ -505,39 +503,29 @@
         </w:tc>
         <w:tc>
           <w:tcPr>
-            <w:tcW w:w="2719" w:type="dxa"/>
-          </w:tcPr>
-          <w:p>
-            <w:pPr>
-              <w:rPr>
-                <w:rFonts w:ascii="Times New Roman" w:hAnsi="Times New Roman" w:cs="Times New Roman"/>
-                <w:sz w:val="32"/>
-                <w:szCs w:val="32"/>
-              </w:rPr>
-            </w:pPr>
-            <w:proofErr w:type="spellStart"/>
-            <w:r>
-              <w:rPr>
-                <w:rFonts w:ascii="Times New Roman" w:hAnsi="Times New Roman" w:cs="Times New Roman"/>
-                <w:sz w:val="32"/>
-                <w:szCs w:val="32"/>
-              </w:rPr>
-              <w:t>i</w:t>
-            </w:r>
-            <w:proofErr w:type="spellEnd"/>
-            <w:r>
-              <w:rPr>
-                <w:rFonts w:ascii="Times New Roman" w:hAnsi="Times New Roman" w:cs="Times New Roman"/>
-                <w:sz w:val="32"/>
-                <w:szCs w:val="32"/>
-              </w:rPr>
-              <w:t xml:space="preserve"> would not forget them</w:t>
-            </w:r>
-          </w:p>
-        </w:tc>
-        <w:tc>
-          <w:tcPr>
-            <w:tcW w:w="1170" w:type="dxa"/>
+            <w:tcW w:w="2318" w:type="dxa"/>
+          </w:tcPr>
+          <w:p>
+            <w:pPr>
+              <w:rPr>
+                <w:rFonts w:ascii="Times New Roman" w:hAnsi="Times New Roman" w:cs="Times New Roman"/>
+                <w:sz w:val="32"/>
+                <w:szCs w:val="32"/>
+              </w:rPr>
+            </w:pPr>
+            <w:r>
+              <w:rPr>
+                <w:rFonts w:ascii="Times New Roman" w:hAnsi="Times New Roman" w:cs="Times New Roman"/>
+                <w:sz w:val="32"/>
+                <w:szCs w:val="32"/>
+              </w:rPr>
+              <w:t>i would not forget them</w:t>
+            </w:r>
+          </w:p>
+        </w:tc>
+        <w:tc>
+          <w:tcPr>
+            <w:tcW w:w="1707" w:type="dxa"/>
           </w:tcPr>
           <w:p>
             <w:pPr>
@@ -564,7 +552,7 @@
         </w:tc>
         <w:tc>
           <w:tcPr>
-            <w:tcW w:w="990" w:type="dxa"/>
+            <w:tcW w:w="1415" w:type="dxa"/>
           </w:tcPr>
           <w:p>
             <w:pPr>
@@ -591,23 +579,23 @@
         </w:tc>
         <w:tc>
           <w:tcPr>
-            <w:tcW w:w="1396" w:type="dxa"/>
-          </w:tcPr>
-          <w:p>
-            <w:pPr>
-              <w:rPr>
-                <w:rFonts w:ascii="Times New Roman" w:hAnsi="Times New Roman" w:cs="Times New Roman"/>
-                <w:sz w:val="32"/>
-                <w:szCs w:val="32"/>
-              </w:rPr>
-            </w:pPr>
-            <w:r>
-              <w:rPr>
-                <w:rFonts w:ascii="Times New Roman" w:hAnsi="Times New Roman" w:cs="Times New Roman"/>
-                <w:sz w:val="32"/>
-                <w:szCs w:val="32"/>
-              </w:rPr>
-              <w:t>To be started</w:t>
+            <w:tcW w:w="1394" w:type="dxa"/>
+          </w:tcPr>
+          <w:p>
+            <w:pPr>
+              <w:rPr>
+                <w:rFonts w:ascii="Times New Roman" w:hAnsi="Times New Roman" w:cs="Times New Roman"/>
+                <w:sz w:val="32"/>
+                <w:szCs w:val="32"/>
+              </w:rPr>
+            </w:pPr>
+            <w:r>
+              <w:rPr>
+                <w:rFonts w:ascii="Times New Roman" w:hAnsi="Times New Roman" w:cs="Times New Roman"/>
+                <w:sz w:val="32"/>
+                <w:szCs w:val="32"/>
+              </w:rPr>
+              <w:t>In progress</w:t>
             </w:r>
           </w:p>
         </w:tc>
@@ -618,7 +606,7 @@
         </w:trPr>
         <w:tc>
           <w:tcPr>
-            <w:tcW w:w="900" w:type="dxa"/>
+            <w:tcW w:w="823" w:type="dxa"/>
           </w:tcPr>
           <w:p>
             <w:pPr>
@@ -640,7 +628,7 @@
         </w:tc>
         <w:tc>
           <w:tcPr>
-            <w:tcW w:w="1350" w:type="dxa"/>
+            <w:tcW w:w="1165" w:type="dxa"/>
           </w:tcPr>
           <w:p>
             <w:pPr>
@@ -662,7 +650,7 @@
         </w:tc>
         <w:tc>
           <w:tcPr>
-            <w:tcW w:w="2681" w:type="dxa"/>
+            <w:tcW w:w="2384" w:type="dxa"/>
           </w:tcPr>
           <w:p>
             <w:pPr>
@@ -684,39 +672,29 @@
         </w:tc>
         <w:tc>
           <w:tcPr>
-            <w:tcW w:w="2719" w:type="dxa"/>
-          </w:tcPr>
-          <w:p>
-            <w:pPr>
-              <w:rPr>
-                <w:rFonts w:ascii="Times New Roman" w:hAnsi="Times New Roman" w:cs="Times New Roman"/>
-                <w:sz w:val="32"/>
-                <w:szCs w:val="32"/>
-              </w:rPr>
-            </w:pPr>
-            <w:proofErr w:type="spellStart"/>
-            <w:r>
-              <w:rPr>
-                <w:rFonts w:ascii="Times New Roman" w:hAnsi="Times New Roman" w:cs="Times New Roman"/>
-                <w:sz w:val="32"/>
-                <w:szCs w:val="32"/>
-              </w:rPr>
-              <w:t>i</w:t>
-            </w:r>
-            <w:proofErr w:type="spellEnd"/>
-            <w:r>
-              <w:rPr>
-                <w:rFonts w:ascii="Times New Roman" w:hAnsi="Times New Roman" w:cs="Times New Roman"/>
-                <w:sz w:val="32"/>
-                <w:szCs w:val="32"/>
-              </w:rPr>
-              <w:t xml:space="preserve"> can get over my mistakes</w:t>
-            </w:r>
-          </w:p>
-        </w:tc>
-        <w:tc>
-          <w:tcPr>
-            <w:tcW w:w="1170" w:type="dxa"/>
+            <w:tcW w:w="2318" w:type="dxa"/>
+          </w:tcPr>
+          <w:p>
+            <w:pPr>
+              <w:rPr>
+                <w:rFonts w:ascii="Times New Roman" w:hAnsi="Times New Roman" w:cs="Times New Roman"/>
+                <w:sz w:val="32"/>
+                <w:szCs w:val="32"/>
+              </w:rPr>
+            </w:pPr>
+            <w:r>
+              <w:rPr>
+                <w:rFonts w:ascii="Times New Roman" w:hAnsi="Times New Roman" w:cs="Times New Roman"/>
+                <w:sz w:val="32"/>
+                <w:szCs w:val="32"/>
+              </w:rPr>
+              <w:t>i can get over my mistakes</w:t>
+            </w:r>
+          </w:p>
+        </w:tc>
+        <w:tc>
+          <w:tcPr>
+            <w:tcW w:w="1707" w:type="dxa"/>
           </w:tcPr>
           <w:p>
             <w:pPr>
@@ -743,7 +721,7 @@
         </w:tc>
         <w:tc>
           <w:tcPr>
-            <w:tcW w:w="990" w:type="dxa"/>
+            <w:tcW w:w="1415" w:type="dxa"/>
           </w:tcPr>
           <w:p>
             <w:pPr>
@@ -770,7 +748,7 @@
         </w:tc>
         <w:tc>
           <w:tcPr>
-            <w:tcW w:w="1396" w:type="dxa"/>
+            <w:tcW w:w="1394" w:type="dxa"/>
           </w:tcPr>
           <w:p>
             <w:pPr>
@@ -797,7 +775,7 @@
         </w:trPr>
         <w:tc>
           <w:tcPr>
-            <w:tcW w:w="900" w:type="dxa"/>
+            <w:tcW w:w="823" w:type="dxa"/>
           </w:tcPr>
           <w:p>
             <w:pPr>
@@ -819,7 +797,7 @@
         </w:tc>
         <w:tc>
           <w:tcPr>
-            <w:tcW w:w="1350" w:type="dxa"/>
+            <w:tcW w:w="1165" w:type="dxa"/>
           </w:tcPr>
           <w:p>
             <w:pPr>
@@ -841,7 +819,7 @@
         </w:tc>
         <w:tc>
           <w:tcPr>
-            <w:tcW w:w="2681" w:type="dxa"/>
+            <w:tcW w:w="2384" w:type="dxa"/>
           </w:tcPr>
           <w:p>
             <w:pPr>
@@ -863,39 +841,29 @@
         </w:tc>
         <w:tc>
           <w:tcPr>
-            <w:tcW w:w="2719" w:type="dxa"/>
-          </w:tcPr>
-          <w:p>
-            <w:pPr>
-              <w:rPr>
-                <w:rFonts w:ascii="Times New Roman" w:hAnsi="Times New Roman" w:cs="Times New Roman"/>
-                <w:sz w:val="32"/>
-                <w:szCs w:val="32"/>
-              </w:rPr>
-            </w:pPr>
-            <w:proofErr w:type="spellStart"/>
-            <w:r>
-              <w:rPr>
-                <w:rFonts w:ascii="Times New Roman" w:hAnsi="Times New Roman" w:cs="Times New Roman"/>
-                <w:sz w:val="32"/>
-                <w:szCs w:val="32"/>
-              </w:rPr>
-              <w:t>i</w:t>
-            </w:r>
-            <w:proofErr w:type="spellEnd"/>
-            <w:r>
-              <w:rPr>
-                <w:rFonts w:ascii="Times New Roman" w:hAnsi="Times New Roman" w:cs="Times New Roman"/>
-                <w:sz w:val="32"/>
-                <w:szCs w:val="32"/>
-              </w:rPr>
-              <w:t xml:space="preserve"> can handle my schedule if any changes occurs</w:t>
-            </w:r>
-          </w:p>
-        </w:tc>
-        <w:tc>
-          <w:tcPr>
-            <w:tcW w:w="1170" w:type="dxa"/>
+            <w:tcW w:w="2318" w:type="dxa"/>
+          </w:tcPr>
+          <w:p>
+            <w:pPr>
+              <w:rPr>
+                <w:rFonts w:ascii="Times New Roman" w:hAnsi="Times New Roman" w:cs="Times New Roman"/>
+                <w:sz w:val="32"/>
+                <w:szCs w:val="32"/>
+              </w:rPr>
+            </w:pPr>
+            <w:r>
+              <w:rPr>
+                <w:rFonts w:ascii="Times New Roman" w:hAnsi="Times New Roman" w:cs="Times New Roman"/>
+                <w:sz w:val="32"/>
+                <w:szCs w:val="32"/>
+              </w:rPr>
+              <w:t>i can handle my schedule if any changes occurs</w:t>
+            </w:r>
+          </w:p>
+        </w:tc>
+        <w:tc>
+          <w:tcPr>
+            <w:tcW w:w="1707" w:type="dxa"/>
           </w:tcPr>
           <w:p>
             <w:pPr>
@@ -922,7 +890,7 @@
         </w:tc>
         <w:tc>
           <w:tcPr>
-            <w:tcW w:w="990" w:type="dxa"/>
+            <w:tcW w:w="1415" w:type="dxa"/>
           </w:tcPr>
           <w:p>
             <w:pPr>
@@ -949,7 +917,7 @@
         </w:tc>
         <w:tc>
           <w:tcPr>
-            <w:tcW w:w="1396" w:type="dxa"/>
+            <w:tcW w:w="1394" w:type="dxa"/>
           </w:tcPr>
           <w:p>
             <w:pPr>
@@ -976,7 +944,7 @@
         </w:trPr>
         <w:tc>
           <w:tcPr>
-            <w:tcW w:w="900" w:type="dxa"/>
+            <w:tcW w:w="823" w:type="dxa"/>
           </w:tcPr>
           <w:p>
             <w:pPr>
@@ -998,7 +966,7 @@
         </w:tc>
         <w:tc>
           <w:tcPr>
-            <w:tcW w:w="1350" w:type="dxa"/>
+            <w:tcW w:w="1165" w:type="dxa"/>
           </w:tcPr>
           <w:p>
             <w:pPr>
@@ -1020,7 +988,7 @@
         </w:tc>
         <w:tc>
           <w:tcPr>
-            <w:tcW w:w="2681" w:type="dxa"/>
+            <w:tcW w:w="2384" w:type="dxa"/>
           </w:tcPr>
           <w:p>
             <w:pPr>
@@ -1042,33 +1010,23 @@
         </w:tc>
         <w:tc>
           <w:tcPr>
-            <w:tcW w:w="2719" w:type="dxa"/>
-          </w:tcPr>
-          <w:p>
-            <w:pPr>
-              <w:rPr>
-                <w:rFonts w:ascii="Times New Roman" w:hAnsi="Times New Roman" w:cs="Times New Roman"/>
-                <w:sz w:val="32"/>
-                <w:szCs w:val="32"/>
-              </w:rPr>
-            </w:pPr>
-            <w:proofErr w:type="spellStart"/>
-            <w:r>
-              <w:rPr>
-                <w:rFonts w:ascii="Times New Roman" w:hAnsi="Times New Roman" w:cs="Times New Roman"/>
-                <w:sz w:val="32"/>
-                <w:szCs w:val="32"/>
-              </w:rPr>
-              <w:t>i</w:t>
-            </w:r>
-            <w:proofErr w:type="spellEnd"/>
-            <w:r>
-              <w:rPr>
-                <w:rFonts w:ascii="Times New Roman" w:hAnsi="Times New Roman" w:cs="Times New Roman"/>
-                <w:sz w:val="32"/>
-                <w:szCs w:val="32"/>
-              </w:rPr>
-              <w:t xml:space="preserve"> don</w:t>
+            <w:tcW w:w="2318" w:type="dxa"/>
+          </w:tcPr>
+          <w:p>
+            <w:pPr>
+              <w:rPr>
+                <w:rFonts w:ascii="Times New Roman" w:hAnsi="Times New Roman" w:cs="Times New Roman"/>
+                <w:sz w:val="32"/>
+                <w:szCs w:val="32"/>
+              </w:rPr>
+            </w:pPr>
+            <w:r>
+              <w:rPr>
+                <w:rFonts w:ascii="Times New Roman" w:hAnsi="Times New Roman" w:cs="Times New Roman"/>
+                <w:sz w:val="32"/>
+                <w:szCs w:val="32"/>
+              </w:rPr>
+              <w:t>i don</w:t>
             </w:r>
             <w:r>
               <w:rPr>
@@ -1090,7 +1048,7 @@
         </w:tc>
         <w:tc>
           <w:tcPr>
-            <w:tcW w:w="1170" w:type="dxa"/>
+            <w:tcW w:w="1707" w:type="dxa"/>
           </w:tcPr>
           <w:p>
             <w:pPr>
@@ -1117,7 +1075,7 @@
         </w:tc>
         <w:tc>
           <w:tcPr>
-            <w:tcW w:w="990" w:type="dxa"/>
+            <w:tcW w:w="1415" w:type="dxa"/>
           </w:tcPr>
           <w:p>
             <w:pPr>
@@ -1144,7 +1102,7 @@
         </w:tc>
         <w:tc>
           <w:tcPr>
-            <w:tcW w:w="1396" w:type="dxa"/>
+            <w:tcW w:w="1394" w:type="dxa"/>
           </w:tcPr>
           <w:p>
             <w:pPr>
@@ -1171,7 +1129,7 @@
         </w:trPr>
         <w:tc>
           <w:tcPr>
-            <w:tcW w:w="900" w:type="dxa"/>
+            <w:tcW w:w="823" w:type="dxa"/>
           </w:tcPr>
           <w:p>
             <w:pPr>
@@ -1193,7 +1151,7 @@
         </w:tc>
         <w:tc>
           <w:tcPr>
-            <w:tcW w:w="1350" w:type="dxa"/>
+            <w:tcW w:w="1165" w:type="dxa"/>
           </w:tcPr>
           <w:p>
             <w:pPr>
@@ -1215,7 +1173,7 @@
         </w:tc>
         <w:tc>
           <w:tcPr>
-            <w:tcW w:w="2681" w:type="dxa"/>
+            <w:tcW w:w="2384" w:type="dxa"/>
           </w:tcPr>
           <w:p>
             <w:pPr>
@@ -1237,39 +1195,29 @@
         </w:tc>
         <w:tc>
           <w:tcPr>
-            <w:tcW w:w="2719" w:type="dxa"/>
-          </w:tcPr>
-          <w:p>
-            <w:pPr>
-              <w:rPr>
-                <w:rFonts w:ascii="Times New Roman" w:hAnsi="Times New Roman" w:cs="Times New Roman"/>
-                <w:sz w:val="32"/>
-                <w:szCs w:val="32"/>
-              </w:rPr>
-            </w:pPr>
-            <w:proofErr w:type="spellStart"/>
-            <w:r>
-              <w:rPr>
-                <w:rFonts w:ascii="Times New Roman" w:hAnsi="Times New Roman" w:cs="Times New Roman"/>
-                <w:sz w:val="32"/>
-                <w:szCs w:val="32"/>
-              </w:rPr>
-              <w:t>i</w:t>
-            </w:r>
-            <w:proofErr w:type="spellEnd"/>
-            <w:r>
-              <w:rPr>
-                <w:rFonts w:ascii="Times New Roman" w:hAnsi="Times New Roman" w:cs="Times New Roman"/>
-                <w:sz w:val="32"/>
-                <w:szCs w:val="32"/>
-              </w:rPr>
-              <w:t xml:space="preserve"> can see my event for that day</w:t>
-            </w:r>
-          </w:p>
-        </w:tc>
-        <w:tc>
-          <w:tcPr>
-            <w:tcW w:w="1170" w:type="dxa"/>
+            <w:tcW w:w="2318" w:type="dxa"/>
+          </w:tcPr>
+          <w:p>
+            <w:pPr>
+              <w:rPr>
+                <w:rFonts w:ascii="Times New Roman" w:hAnsi="Times New Roman" w:cs="Times New Roman"/>
+                <w:sz w:val="32"/>
+                <w:szCs w:val="32"/>
+              </w:rPr>
+            </w:pPr>
+            <w:r>
+              <w:rPr>
+                <w:rFonts w:ascii="Times New Roman" w:hAnsi="Times New Roman" w:cs="Times New Roman"/>
+                <w:sz w:val="32"/>
+                <w:szCs w:val="32"/>
+              </w:rPr>
+              <w:t>i can see my event for that day</w:t>
+            </w:r>
+          </w:p>
+        </w:tc>
+        <w:tc>
+          <w:tcPr>
+            <w:tcW w:w="1707" w:type="dxa"/>
           </w:tcPr>
           <w:p>
             <w:pPr>
@@ -1296,7 +1244,7 @@
         </w:tc>
         <w:tc>
           <w:tcPr>
-            <w:tcW w:w="990" w:type="dxa"/>
+            <w:tcW w:w="1415" w:type="dxa"/>
           </w:tcPr>
           <w:p>
             <w:pPr>
@@ -1323,7 +1271,7 @@
         </w:tc>
         <w:tc>
           <w:tcPr>
-            <w:tcW w:w="1396" w:type="dxa"/>
+            <w:tcW w:w="1394" w:type="dxa"/>
           </w:tcPr>
           <w:p>
             <w:pPr>
@@ -1350,7 +1298,7 @@
         </w:trPr>
         <w:tc>
           <w:tcPr>
-            <w:tcW w:w="900" w:type="dxa"/>
+            <w:tcW w:w="823" w:type="dxa"/>
           </w:tcPr>
           <w:p>
             <w:pPr>
@@ -1372,7 +1320,7 @@
         </w:tc>
         <w:tc>
           <w:tcPr>
-            <w:tcW w:w="1350" w:type="dxa"/>
+            <w:tcW w:w="1165" w:type="dxa"/>
           </w:tcPr>
           <w:p>
             <w:pPr>
@@ -1394,7 +1342,7 @@
         </w:tc>
         <w:tc>
           <w:tcPr>
-            <w:tcW w:w="2681" w:type="dxa"/>
+            <w:tcW w:w="2384" w:type="dxa"/>
           </w:tcPr>
           <w:p>
             <w:pPr>
@@ -1416,7 +1364,7 @@
         </w:tc>
         <w:tc>
           <w:tcPr>
-            <w:tcW w:w="2719" w:type="dxa"/>
+            <w:tcW w:w="2318" w:type="dxa"/>
           </w:tcPr>
           <w:p>
             <w:pPr>
@@ -1438,7 +1386,7 @@
         </w:tc>
         <w:tc>
           <w:tcPr>
-            <w:tcW w:w="1170" w:type="dxa"/>
+            <w:tcW w:w="1707" w:type="dxa"/>
           </w:tcPr>
           <w:p>
             <w:pPr>
@@ -1465,7 +1413,7 @@
         </w:tc>
         <w:tc>
           <w:tcPr>
-            <w:tcW w:w="990" w:type="dxa"/>
+            <w:tcW w:w="1415" w:type="dxa"/>
           </w:tcPr>
           <w:p>
             <w:pPr>
@@ -1492,7 +1440,7 @@
         </w:tc>
         <w:tc>
           <w:tcPr>
-            <w:tcW w:w="1396" w:type="dxa"/>
+            <w:tcW w:w="1394" w:type="dxa"/>
           </w:tcPr>
           <w:p>
             <w:pPr>
@@ -1519,7 +1467,7 @@
         </w:trPr>
         <w:tc>
           <w:tcPr>
-            <w:tcW w:w="900" w:type="dxa"/>
+            <w:tcW w:w="823" w:type="dxa"/>
           </w:tcPr>
           <w:p>
             <w:pPr>
@@ -1541,7 +1489,7 @@
         </w:tc>
         <w:tc>
           <w:tcPr>
-            <w:tcW w:w="1350" w:type="dxa"/>
+            <w:tcW w:w="1165" w:type="dxa"/>
           </w:tcPr>
           <w:p>
             <w:pPr>
@@ -1563,7 +1511,7 @@
         </w:tc>
         <w:tc>
           <w:tcPr>
-            <w:tcW w:w="2681" w:type="dxa"/>
+            <w:tcW w:w="2384" w:type="dxa"/>
           </w:tcPr>
           <w:p>
             <w:pPr>
@@ -1601,33 +1549,23 @@
         </w:tc>
         <w:tc>
           <w:tcPr>
-            <w:tcW w:w="2719" w:type="dxa"/>
-          </w:tcPr>
-          <w:p>
-            <w:pPr>
-              <w:rPr>
-                <w:rFonts w:ascii="Times New Roman" w:hAnsi="Times New Roman" w:cs="Times New Roman"/>
-                <w:sz w:val="32"/>
-                <w:szCs w:val="32"/>
-              </w:rPr>
-            </w:pPr>
-            <w:proofErr w:type="spellStart"/>
-            <w:r>
-              <w:rPr>
-                <w:rFonts w:ascii="Times New Roman" w:hAnsi="Times New Roman" w:cs="Times New Roman"/>
-                <w:sz w:val="32"/>
-                <w:szCs w:val="32"/>
-              </w:rPr>
-              <w:t>i</w:t>
-            </w:r>
-            <w:proofErr w:type="spellEnd"/>
-            <w:r>
-              <w:rPr>
-                <w:rFonts w:ascii="Times New Roman" w:hAnsi="Times New Roman" w:cs="Times New Roman"/>
-                <w:sz w:val="32"/>
-                <w:szCs w:val="32"/>
-              </w:rPr>
-              <w:t xml:space="preserve"> don</w:t>
+            <w:tcW w:w="2318" w:type="dxa"/>
+          </w:tcPr>
+          <w:p>
+            <w:pPr>
+              <w:rPr>
+                <w:rFonts w:ascii="Times New Roman" w:hAnsi="Times New Roman" w:cs="Times New Roman"/>
+                <w:sz w:val="32"/>
+                <w:szCs w:val="32"/>
+              </w:rPr>
+            </w:pPr>
+            <w:r>
+              <w:rPr>
+                <w:rFonts w:ascii="Times New Roman" w:hAnsi="Times New Roman" w:cs="Times New Roman"/>
+                <w:sz w:val="32"/>
+                <w:szCs w:val="32"/>
+              </w:rPr>
+              <w:t>i don</w:t>
             </w:r>
             <w:r>
               <w:rPr>
@@ -1649,7 +1587,7 @@
         </w:tc>
         <w:tc>
           <w:tcPr>
-            <w:tcW w:w="1170" w:type="dxa"/>
+            <w:tcW w:w="1707" w:type="dxa"/>
           </w:tcPr>
           <w:p>
             <w:pPr>
@@ -1676,7 +1614,7 @@
         </w:tc>
         <w:tc>
           <w:tcPr>
-            <w:tcW w:w="990" w:type="dxa"/>
+            <w:tcW w:w="1415" w:type="dxa"/>
           </w:tcPr>
           <w:p>
             <w:pPr>
@@ -1703,7 +1641,7 @@
         </w:tc>
         <w:tc>
           <w:tcPr>
-            <w:tcW w:w="1396" w:type="dxa"/>
+            <w:tcW w:w="1394" w:type="dxa"/>
           </w:tcPr>
           <w:p>
             <w:pPr>
@@ -1730,7 +1668,7 @@
         </w:trPr>
         <w:tc>
           <w:tcPr>
-            <w:tcW w:w="900" w:type="dxa"/>
+            <w:tcW w:w="823" w:type="dxa"/>
           </w:tcPr>
           <w:p>
             <w:pPr>
@@ -1752,7 +1690,7 @@
         </w:tc>
         <w:tc>
           <w:tcPr>
-            <w:tcW w:w="1350" w:type="dxa"/>
+            <w:tcW w:w="1165" w:type="dxa"/>
           </w:tcPr>
           <w:p>
             <w:pPr>
@@ -1774,7 +1712,7 @@
         </w:tc>
         <w:tc>
           <w:tcPr>
-            <w:tcW w:w="2681" w:type="dxa"/>
+            <w:tcW w:w="2384" w:type="dxa"/>
           </w:tcPr>
           <w:p>
             <w:pPr>
@@ -1804,39 +1742,29 @@
         </w:tc>
         <w:tc>
           <w:tcPr>
-            <w:tcW w:w="2719" w:type="dxa"/>
-          </w:tcPr>
-          <w:p>
-            <w:pPr>
-              <w:rPr>
-                <w:rFonts w:ascii="Times New Roman" w:hAnsi="Times New Roman" w:cs="Times New Roman"/>
-                <w:sz w:val="32"/>
-                <w:szCs w:val="32"/>
-              </w:rPr>
-            </w:pPr>
-            <w:proofErr w:type="spellStart"/>
-            <w:r>
-              <w:rPr>
-                <w:rFonts w:ascii="Times New Roman" w:hAnsi="Times New Roman" w:cs="Times New Roman"/>
-                <w:sz w:val="32"/>
-                <w:szCs w:val="32"/>
-              </w:rPr>
-              <w:t>i</w:t>
-            </w:r>
-            <w:proofErr w:type="spellEnd"/>
-            <w:r>
-              <w:rPr>
-                <w:rFonts w:ascii="Times New Roman" w:hAnsi="Times New Roman" w:cs="Times New Roman"/>
-                <w:sz w:val="32"/>
-                <w:szCs w:val="32"/>
-              </w:rPr>
-              <w:t xml:space="preserve"> can share it with others</w:t>
-            </w:r>
-          </w:p>
-        </w:tc>
-        <w:tc>
-          <w:tcPr>
-            <w:tcW w:w="1170" w:type="dxa"/>
+            <w:tcW w:w="2318" w:type="dxa"/>
+          </w:tcPr>
+          <w:p>
+            <w:pPr>
+              <w:rPr>
+                <w:rFonts w:ascii="Times New Roman" w:hAnsi="Times New Roman" w:cs="Times New Roman"/>
+                <w:sz w:val="32"/>
+                <w:szCs w:val="32"/>
+              </w:rPr>
+            </w:pPr>
+            <w:r>
+              <w:rPr>
+                <w:rFonts w:ascii="Times New Roman" w:hAnsi="Times New Roman" w:cs="Times New Roman"/>
+                <w:sz w:val="32"/>
+                <w:szCs w:val="32"/>
+              </w:rPr>
+              <w:t>i can share it with others</w:t>
+            </w:r>
+          </w:p>
+        </w:tc>
+        <w:tc>
+          <w:tcPr>
+            <w:tcW w:w="1707" w:type="dxa"/>
           </w:tcPr>
           <w:p>
             <w:pPr>
@@ -1863,7 +1791,7 @@
         </w:tc>
         <w:tc>
           <w:tcPr>
-            <w:tcW w:w="990" w:type="dxa"/>
+            <w:tcW w:w="1415" w:type="dxa"/>
           </w:tcPr>
           <w:p>
             <w:pPr>
@@ -1890,7 +1818,7 @@
         </w:tc>
         <w:tc>
           <w:tcPr>
-            <w:tcW w:w="1396" w:type="dxa"/>
+            <w:tcW w:w="1394" w:type="dxa"/>
           </w:tcPr>
           <w:p>
             <w:pPr>
@@ -1908,112 +1836,6 @@
               </w:rPr>
               <w:t>To be started</w:t>
             </w:r>
-          </w:p>
-        </w:tc>
-      </w:tr>
-      <w:tr>
-        <w:trPr>
-          <w:trHeight w:val="1099"/>
-        </w:trPr>
-        <w:tc>
-          <w:tcPr>
-            <w:tcW w:w="900" w:type="dxa"/>
-          </w:tcPr>
-          <w:p>
-            <w:pPr>
-              <w:rPr>
-                <w:rFonts w:ascii="Times New Roman" w:hAnsi="Times New Roman" w:cs="Times New Roman"/>
-                <w:sz w:val="32"/>
-                <w:szCs w:val="32"/>
-              </w:rPr>
-            </w:pPr>
-          </w:p>
-        </w:tc>
-        <w:tc>
-          <w:tcPr>
-            <w:tcW w:w="1350" w:type="dxa"/>
-          </w:tcPr>
-          <w:p>
-            <w:pPr>
-              <w:rPr>
-                <w:rFonts w:ascii="Times New Roman" w:hAnsi="Times New Roman" w:cs="Times New Roman"/>
-                <w:sz w:val="32"/>
-                <w:szCs w:val="32"/>
-              </w:rPr>
-            </w:pPr>
-          </w:p>
-        </w:tc>
-        <w:tc>
-          <w:tcPr>
-            <w:tcW w:w="2681" w:type="dxa"/>
-          </w:tcPr>
-          <w:p>
-            <w:pPr>
-              <w:rPr>
-                <w:rFonts w:ascii="Times New Roman" w:hAnsi="Times New Roman" w:cs="Times New Roman"/>
-                <w:sz w:val="32"/>
-                <w:szCs w:val="32"/>
-              </w:rPr>
-            </w:pPr>
-          </w:p>
-        </w:tc>
-        <w:tc>
-          <w:tcPr>
-            <w:tcW w:w="2719" w:type="dxa"/>
-          </w:tcPr>
-          <w:p>
-            <w:pPr>
-              <w:rPr>
-                <w:rFonts w:ascii="Times New Roman" w:hAnsi="Times New Roman" w:cs="Times New Roman"/>
-                <w:sz w:val="32"/>
-                <w:szCs w:val="32"/>
-              </w:rPr>
-            </w:pPr>
-          </w:p>
-        </w:tc>
-        <w:tc>
-          <w:tcPr>
-            <w:tcW w:w="1170" w:type="dxa"/>
-          </w:tcPr>
-          <w:p>
-            <w:pPr>
-              <w:jc w:val="center"/>
-              <w:rPr>
-                <w:rFonts w:ascii="Times New Roman" w:hAnsi="Times New Roman" w:cs="Times New Roman"/>
-                <w:b/>
-                <w:bCs/>
-                <w:sz w:val="40"/>
-                <w:szCs w:val="40"/>
-              </w:rPr>
-            </w:pPr>
-          </w:p>
-        </w:tc>
-        <w:tc>
-          <w:tcPr>
-            <w:tcW w:w="990" w:type="dxa"/>
-          </w:tcPr>
-          <w:p>
-            <w:pPr>
-              <w:rPr>
-                <w:rFonts w:ascii="Times New Roman" w:hAnsi="Times New Roman" w:cs="Times New Roman"/>
-                <w:sz w:val="32"/>
-                <w:szCs w:val="32"/>
-              </w:rPr>
-            </w:pPr>
-          </w:p>
-        </w:tc>
-        <w:tc>
-          <w:tcPr>
-            <w:tcW w:w="1396" w:type="dxa"/>
-          </w:tcPr>
-          <w:p>
-            <w:pPr>
-              <w:rPr>
-                <w:rFonts w:ascii="Times New Roman" w:hAnsi="Times New Roman" w:cs="Times New Roman"/>
-                <w:sz w:val="32"/>
-                <w:szCs w:val="32"/>
-              </w:rPr>
-            </w:pPr>
           </w:p>
         </w:tc>
       </w:tr>

</xml_diff>

<commit_message>
main project folder,sprint 2 added,backlog updated
</commit_message>
<xml_diff>
--- a/Backlogs/Product backlog.docx
+++ b/Backlogs/Product backlog.docx
@@ -426,7 +426,7 @@
                 <w:sz w:val="32"/>
                 <w:szCs w:val="32"/>
               </w:rPr>
-              <w:t>In progress</w:t>
+              <w:t>Done</w:t>
             </w:r>
           </w:p>
         </w:tc>
@@ -595,7 +595,7 @@
                 <w:sz w:val="32"/>
                 <w:szCs w:val="32"/>
               </w:rPr>
-              <w:t>In progress</w:t>
+              <w:t>Done</w:t>
             </w:r>
           </w:p>
         </w:tc>
@@ -764,7 +764,7 @@
                 <w:sz w:val="32"/>
                 <w:szCs w:val="32"/>
               </w:rPr>
-              <w:t>To be started</w:t>
+              <w:t>In progress</w:t>
             </w:r>
           </w:p>
         </w:tc>
@@ -933,7 +933,7 @@
                 <w:sz w:val="32"/>
                 <w:szCs w:val="32"/>
               </w:rPr>
-              <w:t>To be started</w:t>
+              <w:t>In progress</w:t>
             </w:r>
           </w:p>
         </w:tc>
@@ -1118,7 +1118,7 @@
                 <w:sz w:val="32"/>
                 <w:szCs w:val="32"/>
               </w:rPr>
-              <w:t>To be started</w:t>
+              <w:t>In progress</w:t>
             </w:r>
           </w:p>
         </w:tc>
@@ -1287,7 +1287,7 @@
                 <w:sz w:val="32"/>
                 <w:szCs w:val="32"/>
               </w:rPr>
-              <w:t>To be started</w:t>
+              <w:t>In progress</w:t>
             </w:r>
           </w:p>
         </w:tc>

</xml_diff>

<commit_message>
log in option added
</commit_message>
<xml_diff>
--- a/Backlogs/Product backlog.docx
+++ b/Backlogs/Product backlog.docx
@@ -1,6 +1,6 @@
 
 <file path=word/document.xml><?xml version="1.0" encoding="utf-8"?>
-<w:document xmlns:wpc="http://schemas.microsoft.com/office/word/2010/wordprocessingCanvas" xmlns:cx="http://schemas.microsoft.com/office/drawing/2014/chartex" xmlns:mc="http://schemas.openxmlformats.org/markup-compatibility/2006" xmlns:o="urn:schemas-microsoft-com:office:office" xmlns:r="http://schemas.openxmlformats.org/officeDocument/2006/relationships" xmlns:m="http://schemas.openxmlformats.org/officeDocument/2006/math" xmlns:v="urn:schemas-microsoft-com:vml" xmlns:wp14="http://schemas.microsoft.com/office/word/2010/wordprocessingDrawing" xmlns:wp="http://schemas.openxmlformats.org/drawingml/2006/wordprocessingDrawing" xmlns:w10="urn:schemas-microsoft-com:office:word" xmlns:w="http://schemas.openxmlformats.org/wordprocessingml/2006/main" xmlns:w14="http://schemas.microsoft.com/office/word/2010/wordml" xmlns:w15="http://schemas.microsoft.com/office/word/2012/wordml" xmlns:w16se="http://schemas.microsoft.com/office/word/2015/wordml/symex" xmlns:wpg="http://schemas.microsoft.com/office/word/2010/wordprocessingGroup" xmlns:wpi="http://schemas.microsoft.com/office/word/2010/wordprocessingInk" xmlns:wne="http://schemas.microsoft.com/office/word/2006/wordml" xmlns:wps="http://schemas.microsoft.com/office/word/2010/wordprocessingShape" mc:Ignorable="w14 w15 w16se wp14">
+<w:document xmlns:wpc="http://schemas.microsoft.com/office/word/2010/wordprocessingCanvas" xmlns:cx="http://schemas.microsoft.com/office/drawing/2014/chartex" xmlns:cx1="http://schemas.microsoft.com/office/drawing/2015/9/8/chartex" xmlns:cx2="http://schemas.microsoft.com/office/drawing/2015/10/21/chartex" xmlns:cx3="http://schemas.microsoft.com/office/drawing/2016/5/9/chartex" xmlns:cx4="http://schemas.microsoft.com/office/drawing/2016/5/10/chartex" xmlns:cx5="http://schemas.microsoft.com/office/drawing/2016/5/11/chartex" xmlns:cx6="http://schemas.microsoft.com/office/drawing/2016/5/12/chartex" xmlns:cx7="http://schemas.microsoft.com/office/drawing/2016/5/13/chartex" xmlns:cx8="http://schemas.microsoft.com/office/drawing/2016/5/14/chartex" xmlns:mc="http://schemas.openxmlformats.org/markup-compatibility/2006" xmlns:aink="http://schemas.microsoft.com/office/drawing/2016/ink" xmlns:am3d="http://schemas.microsoft.com/office/drawing/2017/model3d" xmlns:o="urn:schemas-microsoft-com:office:office" xmlns:r="http://schemas.openxmlformats.org/officeDocument/2006/relationships" xmlns:m="http://schemas.openxmlformats.org/officeDocument/2006/math" xmlns:v="urn:schemas-microsoft-com:vml" xmlns:wp14="http://schemas.microsoft.com/office/word/2010/wordprocessingDrawing" xmlns:wp="http://schemas.openxmlformats.org/drawingml/2006/wordprocessingDrawing" xmlns:w10="urn:schemas-microsoft-com:office:word" xmlns:w="http://schemas.openxmlformats.org/wordprocessingml/2006/main" xmlns:w14="http://schemas.microsoft.com/office/word/2010/wordml" xmlns:w15="http://schemas.microsoft.com/office/word/2012/wordml" xmlns:w16cex="http://schemas.microsoft.com/office/word/2018/wordml/cex" xmlns:w16cid="http://schemas.microsoft.com/office/word/2016/wordml/cid" xmlns:w16="http://schemas.microsoft.com/office/word/2018/wordml" xmlns:w16se="http://schemas.microsoft.com/office/word/2015/wordml/symex" xmlns:wpg="http://schemas.microsoft.com/office/word/2010/wordprocessingGroup" xmlns:wpi="http://schemas.microsoft.com/office/word/2010/wordprocessingInk" xmlns:wne="http://schemas.microsoft.com/office/word/2006/wordml" xmlns:wps="http://schemas.microsoft.com/office/word/2010/wordprocessingShape" mc:Ignorable="w14 w15 w16se w16cid w16 w16cex wp14">
   <w:body>
     <w:tbl>
       <w:tblPr>
@@ -764,7 +764,7 @@
                 <w:sz w:val="32"/>
                 <w:szCs w:val="32"/>
               </w:rPr>
-              <w:t>In progress</w:t>
+              <w:t>Done</w:t>
             </w:r>
           </w:p>
         </w:tc>
@@ -1456,7 +1456,7 @@
                 <w:sz w:val="32"/>
                 <w:szCs w:val="32"/>
               </w:rPr>
-              <w:t>To be started</w:t>
+              <w:t>Done</w:t>
             </w:r>
           </w:p>
         </w:tc>
@@ -1659,8 +1659,6 @@
               </w:rPr>
               <w:t>Done</w:t>
             </w:r>
-            <w:bookmarkStart w:id="0" w:name="_GoBack"/>
-            <w:bookmarkEnd w:id="0"/>
           </w:p>
         </w:tc>
       </w:tr>
@@ -1862,7 +1860,7 @@
 </file>
 
 <file path=word/endnotes.xml><?xml version="1.0" encoding="utf-8"?>
-<w:endnotes xmlns:wpc="http://schemas.microsoft.com/office/word/2010/wordprocessingCanvas" xmlns:cx="http://schemas.microsoft.com/office/drawing/2014/chartex" xmlns:mc="http://schemas.openxmlformats.org/markup-compatibility/2006" xmlns:o="urn:schemas-microsoft-com:office:office" xmlns:r="http://schemas.openxmlformats.org/officeDocument/2006/relationships" xmlns:m="http://schemas.openxmlformats.org/officeDocument/2006/math" xmlns:v="urn:schemas-microsoft-com:vml" xmlns:wp14="http://schemas.microsoft.com/office/word/2010/wordprocessingDrawing" xmlns:wp="http://schemas.openxmlformats.org/drawingml/2006/wordprocessingDrawing" xmlns:w10="urn:schemas-microsoft-com:office:word" xmlns:w="http://schemas.openxmlformats.org/wordprocessingml/2006/main" xmlns:w14="http://schemas.microsoft.com/office/word/2010/wordml" xmlns:w15="http://schemas.microsoft.com/office/word/2012/wordml" xmlns:w16se="http://schemas.microsoft.com/office/word/2015/wordml/symex" xmlns:wpg="http://schemas.microsoft.com/office/word/2010/wordprocessingGroup" xmlns:wpi="http://schemas.microsoft.com/office/word/2010/wordprocessingInk" xmlns:wne="http://schemas.microsoft.com/office/word/2006/wordml" xmlns:wps="http://schemas.microsoft.com/office/word/2010/wordprocessingShape" mc:Ignorable="w14 w15 w16se wp14">
+<w:endnotes xmlns:wpc="http://schemas.microsoft.com/office/word/2010/wordprocessingCanvas" xmlns:cx="http://schemas.microsoft.com/office/drawing/2014/chartex" xmlns:cx1="http://schemas.microsoft.com/office/drawing/2015/9/8/chartex" xmlns:cx2="http://schemas.microsoft.com/office/drawing/2015/10/21/chartex" xmlns:cx3="http://schemas.microsoft.com/office/drawing/2016/5/9/chartex" xmlns:cx4="http://schemas.microsoft.com/office/drawing/2016/5/10/chartex" xmlns:cx5="http://schemas.microsoft.com/office/drawing/2016/5/11/chartex" xmlns:cx6="http://schemas.microsoft.com/office/drawing/2016/5/12/chartex" xmlns:cx7="http://schemas.microsoft.com/office/drawing/2016/5/13/chartex" xmlns:cx8="http://schemas.microsoft.com/office/drawing/2016/5/14/chartex" xmlns:mc="http://schemas.openxmlformats.org/markup-compatibility/2006" xmlns:aink="http://schemas.microsoft.com/office/drawing/2016/ink" xmlns:am3d="http://schemas.microsoft.com/office/drawing/2017/model3d" xmlns:o="urn:schemas-microsoft-com:office:office" xmlns:r="http://schemas.openxmlformats.org/officeDocument/2006/relationships" xmlns:m="http://schemas.openxmlformats.org/officeDocument/2006/math" xmlns:v="urn:schemas-microsoft-com:vml" xmlns:wp14="http://schemas.microsoft.com/office/word/2010/wordprocessingDrawing" xmlns:wp="http://schemas.openxmlformats.org/drawingml/2006/wordprocessingDrawing" xmlns:w10="urn:schemas-microsoft-com:office:word" xmlns:w="http://schemas.openxmlformats.org/wordprocessingml/2006/main" xmlns:w14="http://schemas.microsoft.com/office/word/2010/wordml" xmlns:w15="http://schemas.microsoft.com/office/word/2012/wordml" xmlns:w16cex="http://schemas.microsoft.com/office/word/2018/wordml/cex" xmlns:w16cid="http://schemas.microsoft.com/office/word/2016/wordml/cid" xmlns:w16="http://schemas.microsoft.com/office/word/2018/wordml" xmlns:w16se="http://schemas.microsoft.com/office/word/2015/wordml/symex" xmlns:wpg="http://schemas.microsoft.com/office/word/2010/wordprocessingGroup" xmlns:wpi="http://schemas.microsoft.com/office/word/2010/wordprocessingInk" xmlns:wne="http://schemas.microsoft.com/office/word/2006/wordml" xmlns:wps="http://schemas.microsoft.com/office/word/2010/wordprocessingShape" mc:Ignorable="w14 w15 w16se w16cid w16 w16cex wp14">
   <w:endnote w:type="separator" w:id="-1">
     <w:p>
       <w:pPr>
@@ -1887,7 +1885,7 @@
 </file>
 
 <file path=word/footnotes.xml><?xml version="1.0" encoding="utf-8"?>
-<w:footnotes xmlns:wpc="http://schemas.microsoft.com/office/word/2010/wordprocessingCanvas" xmlns:cx="http://schemas.microsoft.com/office/drawing/2014/chartex" xmlns:mc="http://schemas.openxmlformats.org/markup-compatibility/2006" xmlns:o="urn:schemas-microsoft-com:office:office" xmlns:r="http://schemas.openxmlformats.org/officeDocument/2006/relationships" xmlns:m="http://schemas.openxmlformats.org/officeDocument/2006/math" xmlns:v="urn:schemas-microsoft-com:vml" xmlns:wp14="http://schemas.microsoft.com/office/word/2010/wordprocessingDrawing" xmlns:wp="http://schemas.openxmlformats.org/drawingml/2006/wordprocessingDrawing" xmlns:w10="urn:schemas-microsoft-com:office:word" xmlns:w="http://schemas.openxmlformats.org/wordprocessingml/2006/main" xmlns:w14="http://schemas.microsoft.com/office/word/2010/wordml" xmlns:w15="http://schemas.microsoft.com/office/word/2012/wordml" xmlns:w16se="http://schemas.microsoft.com/office/word/2015/wordml/symex" xmlns:wpg="http://schemas.microsoft.com/office/word/2010/wordprocessingGroup" xmlns:wpi="http://schemas.microsoft.com/office/word/2010/wordprocessingInk" xmlns:wne="http://schemas.microsoft.com/office/word/2006/wordml" xmlns:wps="http://schemas.microsoft.com/office/word/2010/wordprocessingShape" mc:Ignorable="w14 w15 w16se wp14">
+<w:footnotes xmlns:wpc="http://schemas.microsoft.com/office/word/2010/wordprocessingCanvas" xmlns:cx="http://schemas.microsoft.com/office/drawing/2014/chartex" xmlns:cx1="http://schemas.microsoft.com/office/drawing/2015/9/8/chartex" xmlns:cx2="http://schemas.microsoft.com/office/drawing/2015/10/21/chartex" xmlns:cx3="http://schemas.microsoft.com/office/drawing/2016/5/9/chartex" xmlns:cx4="http://schemas.microsoft.com/office/drawing/2016/5/10/chartex" xmlns:cx5="http://schemas.microsoft.com/office/drawing/2016/5/11/chartex" xmlns:cx6="http://schemas.microsoft.com/office/drawing/2016/5/12/chartex" xmlns:cx7="http://schemas.microsoft.com/office/drawing/2016/5/13/chartex" xmlns:cx8="http://schemas.microsoft.com/office/drawing/2016/5/14/chartex" xmlns:mc="http://schemas.openxmlformats.org/markup-compatibility/2006" xmlns:aink="http://schemas.microsoft.com/office/drawing/2016/ink" xmlns:am3d="http://schemas.microsoft.com/office/drawing/2017/model3d" xmlns:o="urn:schemas-microsoft-com:office:office" xmlns:r="http://schemas.openxmlformats.org/officeDocument/2006/relationships" xmlns:m="http://schemas.openxmlformats.org/officeDocument/2006/math" xmlns:v="urn:schemas-microsoft-com:vml" xmlns:wp14="http://schemas.microsoft.com/office/word/2010/wordprocessingDrawing" xmlns:wp="http://schemas.openxmlformats.org/drawingml/2006/wordprocessingDrawing" xmlns:w10="urn:schemas-microsoft-com:office:word" xmlns:w="http://schemas.openxmlformats.org/wordprocessingml/2006/main" xmlns:w14="http://schemas.microsoft.com/office/word/2010/wordml" xmlns:w15="http://schemas.microsoft.com/office/word/2012/wordml" xmlns:w16cex="http://schemas.microsoft.com/office/word/2018/wordml/cex" xmlns:w16cid="http://schemas.microsoft.com/office/word/2016/wordml/cid" xmlns:w16="http://schemas.microsoft.com/office/word/2018/wordml" xmlns:w16se="http://schemas.microsoft.com/office/word/2015/wordml/symex" xmlns:wpg="http://schemas.microsoft.com/office/word/2010/wordprocessingGroup" xmlns:wpi="http://schemas.microsoft.com/office/word/2010/wordprocessingInk" xmlns:wne="http://schemas.microsoft.com/office/word/2006/wordml" xmlns:wps="http://schemas.microsoft.com/office/word/2010/wordprocessingShape" mc:Ignorable="w14 w15 w16se w16cid w16 w16cex wp14">
   <w:footnote w:type="separator" w:id="-1">
     <w:p>
       <w:pPr>
@@ -1912,7 +1910,7 @@
 </file>
 
 <file path=word/styles.xml><?xml version="1.0" encoding="utf-8"?>
-<w:styles xmlns:mc="http://schemas.openxmlformats.org/markup-compatibility/2006" xmlns:r="http://schemas.openxmlformats.org/officeDocument/2006/relationships" xmlns:w="http://schemas.openxmlformats.org/wordprocessingml/2006/main" xmlns:w14="http://schemas.microsoft.com/office/word/2010/wordml" xmlns:w15="http://schemas.microsoft.com/office/word/2012/wordml" xmlns:w16se="http://schemas.microsoft.com/office/word/2015/wordml/symex" mc:Ignorable="w14 w15 w16se">
+<w:styles xmlns:mc="http://schemas.openxmlformats.org/markup-compatibility/2006" xmlns:r="http://schemas.openxmlformats.org/officeDocument/2006/relationships" xmlns:w="http://schemas.openxmlformats.org/wordprocessingml/2006/main" xmlns:w14="http://schemas.microsoft.com/office/word/2010/wordml" xmlns:w15="http://schemas.microsoft.com/office/word/2012/wordml" xmlns:w16cex="http://schemas.microsoft.com/office/word/2018/wordml/cex" xmlns:w16cid="http://schemas.microsoft.com/office/word/2016/wordml/cid" xmlns:w16="http://schemas.microsoft.com/office/word/2018/wordml" xmlns:w16se="http://schemas.microsoft.com/office/word/2015/wordml/symex" mc:Ignorable="w14 w15 w16se w16cid w16 w16cex">
   <w:docDefaults>
     <w:rPrDefault>
       <w:rPr>
@@ -1928,7 +1926,7 @@
       </w:pPr>
     </w:pPrDefault>
   </w:docDefaults>
-  <w:latentStyles w:defLockedState="0" w:defUIPriority="99" w:defSemiHidden="0" w:defUnhideWhenUsed="0" w:defQFormat="0" w:count="371">
+  <w:latentStyles w:defLockedState="0" w:defUIPriority="99" w:defSemiHidden="0" w:defUnhideWhenUsed="0" w:defQFormat="0" w:count="376">
     <w:lsdException w:name="Normal" w:uiPriority="0" w:qFormat="1"/>
     <w:lsdException w:name="heading 1" w:uiPriority="9" w:qFormat="1"/>
     <w:lsdException w:name="heading 2" w:semiHidden="1" w:uiPriority="9" w:unhideWhenUsed="1" w:qFormat="1"/>
@@ -2034,7 +2032,6 @@
     <w:lsdException w:name="HTML Sample" w:semiHidden="1" w:unhideWhenUsed="1"/>
     <w:lsdException w:name="HTML Typewriter" w:semiHidden="1" w:unhideWhenUsed="1"/>
     <w:lsdException w:name="HTML Variable" w:semiHidden="1" w:unhideWhenUsed="1"/>
-    <w:lsdException w:name="Normal Table" w:semiHidden="1" w:unhideWhenUsed="1"/>
     <w:lsdException w:name="annotation subject" w:semiHidden="1" w:unhideWhenUsed="1"/>
     <w:lsdException w:name="No List" w:semiHidden="1" w:unhideWhenUsed="1"/>
     <w:lsdException w:name="Outline List 1" w:semiHidden="1" w:unhideWhenUsed="1"/>
@@ -2077,11 +2074,8 @@
     <w:lsdException w:name="Table Contemporary" w:semiHidden="1" w:unhideWhenUsed="1"/>
     <w:lsdException w:name="Table Elegant" w:semiHidden="1" w:unhideWhenUsed="1"/>
     <w:lsdException w:name="Table Professional" w:semiHidden="1" w:unhideWhenUsed="1"/>
-    <w:lsdException w:name="Table Subtle 1" w:semiHidden="1" w:unhideWhenUsed="1"/>
     <w:lsdException w:name="Table Subtle 2" w:semiHidden="1" w:unhideWhenUsed="1"/>
     <w:lsdException w:name="Table Web 1" w:semiHidden="1" w:unhideWhenUsed="1"/>
-    <w:lsdException w:name="Table Web 2" w:semiHidden="1" w:unhideWhenUsed="1"/>
-    <w:lsdException w:name="Table Web 3" w:semiHidden="1" w:unhideWhenUsed="1"/>
     <w:lsdException w:name="Balloon Text" w:semiHidden="1" w:unhideWhenUsed="1"/>
     <w:lsdException w:name="Table Grid" w:uiPriority="39"/>
     <w:lsdException w:name="Table Theme" w:semiHidden="1" w:unhideWhenUsed="1"/>
@@ -2300,6 +2294,11 @@
     <w:lsdException w:name="List Table 5 Dark Accent 6" w:uiPriority="50"/>
     <w:lsdException w:name="List Table 6 Colorful Accent 6" w:uiPriority="51"/>
     <w:lsdException w:name="List Table 7 Colorful Accent 6" w:uiPriority="52"/>
+    <w:lsdException w:name="Mention" w:semiHidden="1" w:unhideWhenUsed="1"/>
+    <w:lsdException w:name="Smart Hyperlink" w:semiHidden="1" w:unhideWhenUsed="1"/>
+    <w:lsdException w:name="Hashtag" w:semiHidden="1" w:unhideWhenUsed="1"/>
+    <w:lsdException w:name="Unresolved Mention" w:semiHidden="1" w:unhideWhenUsed="1"/>
+    <w:lsdException w:name="Smart Link" w:semiHidden="1" w:unhideWhenUsed="1"/>
   </w:latentStyles>
   <w:style w:type="paragraph" w:default="1" w:styleId="Normal">
     <w:name w:val="Normal"/>

</xml_diff>